<commit_message>
Added full solution to theoretical exercises
Added the missing one and a half exercises of serie 5.
</commit_message>
<xml_diff>
--- a/Serie 5/Lösung_Patrick/Rechnerarchitektur Serie 5.docx
+++ b/Serie 5/Lösung_Patrick/Rechnerarchitektur Serie 5.docx
@@ -405,26 +405,11 @@
         <w:autoSpaceDN w:val="0"/>
         <w:adjustRightInd w:val="0"/>
         <w:spacing w:after="0" w:line="240" w:lineRule="auto"/>
-        <w:rPr>
-          <w:rFonts w:ascii="F49" w:hAnsi="F49" w:cs="F49"/>
-          <w:sz w:val="20"/>
-          <w:szCs w:val="20"/>
-        </w:rPr>
-      </w:pPr>
-      <w:r>
-        <w:rPr>
-          <w:rFonts w:ascii="F49" w:hAnsi="F49" w:cs="F49"/>
-          <w:sz w:val="20"/>
-          <w:szCs w:val="20"/>
-        </w:rPr>
+      </w:pPr>
+      <w:r>
         <w:t>Hier ist eine Antidependenz vorhanden. Die Addition ist schneller fertig als die Multiplikation, weshalb für die Multiplikation bereits der addierte Wert in R1 verwendet wird.</w:t>
       </w:r>
       <w:r>
-        <w:rPr>
-          <w:rFonts w:ascii="F49" w:hAnsi="F49" w:cs="F49"/>
-          <w:sz w:val="20"/>
-          <w:szCs w:val="20"/>
-        </w:rPr>
         <w:t xml:space="preserve"> Dadurch ist natürlich die Multiplikation verwendet, da quasi folgende Operation ausgeführt wird: R1 = (R1 + 24) * R2.</w:t>
       </w:r>
     </w:p>
@@ -773,7 +758,19 @@
         <w:rPr>
           <w:rFonts w:cstheme="minorHAnsi"/>
         </w:rPr>
-        <w:t xml:space="preserve"> //Solange j &gt; 8 wir</w:t>
+        <w:t xml:space="preserve"> //Solange j </w:t>
+      </w:r>
+      <w:r>
+        <w:rPr>
+          <w:rFonts w:cstheme="minorHAnsi"/>
+        </w:rPr>
+        <w:t>&lt;</w:t>
+      </w:r>
+      <w:r>
+        <w:rPr>
+          <w:rFonts w:cstheme="minorHAnsi"/>
+        </w:rPr>
+        <w:t xml:space="preserve"> 8 wir</w:t>
       </w:r>
       <w:r>
         <w:rPr>
@@ -801,23 +798,27 @@
         <w:spacing w:after="0" w:line="240" w:lineRule="auto"/>
         <w:rPr>
           <w:rFonts w:cstheme="minorHAnsi"/>
-        </w:rPr>
-      </w:pPr>
-      <w:r>
-        <w:rPr>
-          <w:rFonts w:cstheme="minorHAnsi"/>
+          <w:lang w:val="en-GB"/>
+        </w:rPr>
+      </w:pPr>
+      <w:r>
+        <w:rPr>
+          <w:rFonts w:cstheme="minorHAnsi"/>
+          <w:lang w:val="en-GB"/>
         </w:rPr>
         <w:t>addi $s1, $s1, 1</w:t>
       </w:r>
       <w:r>
         <w:rPr>
           <w:rFonts w:cstheme="minorHAnsi"/>
+          <w:lang w:val="en-GB"/>
         </w:rPr>
         <w:t xml:space="preserve"> //i++</w:t>
       </w:r>
       <w:r>
         <w:rPr>
           <w:rFonts w:cstheme="minorHAnsi"/>
+          <w:lang w:val="en-GB"/>
         </w:rPr>
         <w:br/>
         <w:t>bne $s1, 8, outerFor //</w:t>
@@ -825,12 +826,28 @@
       <w:r>
         <w:rPr>
           <w:rFonts w:cstheme="minorHAnsi"/>
-        </w:rPr>
-        <w:t>Solange i &gt; 8 wird Loop durchgeführt</w:t>
-      </w:r>
-      <w:r>
-        <w:rPr>
-          <w:rFonts w:cstheme="minorHAnsi"/>
+          <w:lang w:val="en-GB"/>
+        </w:rPr>
+        <w:t xml:space="preserve">Solange i </w:t>
+      </w:r>
+      <w:r>
+        <w:rPr>
+          <w:rFonts w:cstheme="minorHAnsi"/>
+          <w:lang w:val="en-GB"/>
+        </w:rPr>
+        <w:t>&lt;</w:t>
+      </w:r>
+      <w:r>
+        <w:rPr>
+          <w:rFonts w:cstheme="minorHAnsi"/>
+          <w:lang w:val="en-GB"/>
+        </w:rPr>
+        <w:t xml:space="preserve"> 8 wird Loop durchgeführt</w:t>
+      </w:r>
+      <w:r>
+        <w:rPr>
+          <w:rFonts w:cstheme="minorHAnsi"/>
+          <w:lang w:val="en-GB"/>
         </w:rPr>
         <w:br/>
       </w:r>
@@ -842,6 +859,220 @@
         <w:adjustRightInd w:val="0"/>
         <w:spacing w:after="0" w:line="240" w:lineRule="auto"/>
         <w:rPr>
+          <w:rFonts w:cstheme="minorHAnsi"/>
+        </w:rPr>
+      </w:pPr>
+      <w:r>
+        <w:rPr>
+          <w:rFonts w:cstheme="minorHAnsi"/>
+        </w:rPr>
+        <w:t>Mit der Annahme «taken» gehen wir davon aus, dass bei einem Branch</w:t>
+      </w:r>
+      <w:r>
+        <w:rPr>
+          <w:rFonts w:cstheme="minorHAnsi"/>
+        </w:rPr>
+        <w:t xml:space="preserve"> gesprungen wird.</w:t>
+      </w:r>
+    </w:p>
+    <w:p>
+      <w:pPr>
+        <w:autoSpaceDE w:val="0"/>
+        <w:autoSpaceDN w:val="0"/>
+        <w:adjustRightInd w:val="0"/>
+        <w:spacing w:after="0" w:line="240" w:lineRule="auto"/>
+        <w:rPr>
+          <w:rFonts w:cstheme="minorHAnsi"/>
+        </w:rPr>
+      </w:pPr>
+    </w:p>
+    <w:p>
+      <w:pPr>
+        <w:autoSpaceDE w:val="0"/>
+        <w:autoSpaceDN w:val="0"/>
+        <w:adjustRightInd w:val="0"/>
+        <w:spacing w:after="0" w:line="240" w:lineRule="auto"/>
+        <w:rPr>
+          <w:rFonts w:cstheme="minorHAnsi"/>
+        </w:rPr>
+      </w:pPr>
+      <w:r>
+        <w:rPr>
+          <w:rFonts w:cstheme="minorHAnsi"/>
+        </w:rPr>
+        <w:t>Bei einem 1-bit predictor starten wir also mit dem Wert 1.</w:t>
+      </w:r>
+      <w:r>
+        <w:rPr>
+          <w:rFonts w:cstheme="minorHAnsi"/>
+        </w:rPr>
+        <w:t xml:space="preserve"> </w:t>
+      </w:r>
+      <w:r>
+        <w:rPr>
+          <w:rFonts w:cstheme="minorHAnsi"/>
+        </w:rPr>
+        <w:t>D</w:t>
+      </w:r>
+      <w:r>
+        <w:rPr>
+          <w:rFonts w:cstheme="minorHAnsi"/>
+        </w:rPr>
+        <w:t>ie</w:t>
+      </w:r>
+      <w:r>
+        <w:rPr>
+          <w:rFonts w:cstheme="minorHAnsi"/>
+        </w:rPr>
+        <w:t xml:space="preserve"> predictor</w:t>
+      </w:r>
+      <w:r>
+        <w:rPr>
+          <w:rFonts w:cstheme="minorHAnsi"/>
+        </w:rPr>
+        <w:t>en</w:t>
+      </w:r>
+      <w:r>
+        <w:rPr>
+          <w:rFonts w:cstheme="minorHAnsi"/>
+        </w:rPr>
+        <w:t xml:space="preserve"> </w:t>
+      </w:r>
+      <w:r>
+        <w:rPr>
+          <w:rFonts w:cstheme="minorHAnsi"/>
+        </w:rPr>
+        <w:t>sind unabhängig voneinander in den beiden Schleifen</w:t>
+      </w:r>
+      <w:r>
+        <w:rPr>
+          <w:rFonts w:cstheme="minorHAnsi"/>
+        </w:rPr>
+        <w:t xml:space="preserve">. Die äussere Schleife produziert in den 8 Durchläufen nur einen Fehler, nämlich wenn die Schleife verlassen wird, ist ein Sprung vorhergesagt. </w:t>
+      </w:r>
+      <w:r>
+        <w:rPr>
+          <w:rFonts w:cstheme="minorHAnsi"/>
+        </w:rPr>
+        <w:t>Beim ersten Durchgang, wenn i = 0, wird nur ein Fehler produziert, nämlich wenn die Schleife verlassen wird. Dann wird das predictor-bit auf 0 invertiert. Dadurch wird in den darauffolgenden 7 Durchgängen jeweils 2 Fehler produziert: Der Erste, wenn beim ersten Durchlauf kein Sprung vorhergesagt ist, aber einer durchgeführt wird und zweitens beim letzten Durchlauf, analog der äusseren Schleife.</w:t>
+      </w:r>
+      <w:r>
+        <w:rPr>
+          <w:rFonts w:cstheme="minorHAnsi"/>
+        </w:rPr>
+        <w:t xml:space="preserve"> Dadurch haben wir insgesamt 1+1+7*2 = 16 Fehler.</w:t>
+      </w:r>
+    </w:p>
+    <w:p>
+      <w:pPr>
+        <w:autoSpaceDE w:val="0"/>
+        <w:autoSpaceDN w:val="0"/>
+        <w:adjustRightInd w:val="0"/>
+        <w:spacing w:after="0" w:line="240" w:lineRule="auto"/>
+        <w:rPr>
+          <w:rFonts w:cstheme="minorHAnsi"/>
+        </w:rPr>
+      </w:pPr>
+      <w:r>
+        <w:rPr>
+          <w:rFonts w:cstheme="minorHAnsi"/>
+        </w:rPr>
+        <w:t xml:space="preserve">Der BHT-Eintrag an der Stelle i = 6 und j = 3 beträgt für den inneren wie auch den äusseren Loop 1. </w:t>
+      </w:r>
+      <w:r>
+        <w:rPr>
+          <w:rFonts w:cstheme="minorHAnsi"/>
+        </w:rPr>
+        <w:t>Dies, da keine der oben genannten kritischen Randbedingungen vorherrschen.</w:t>
+      </w:r>
+    </w:p>
+    <w:p>
+      <w:pPr>
+        <w:autoSpaceDE w:val="0"/>
+        <w:autoSpaceDN w:val="0"/>
+        <w:adjustRightInd w:val="0"/>
+        <w:spacing w:after="0" w:line="240" w:lineRule="auto"/>
+        <w:rPr>
+          <w:rFonts w:cstheme="minorHAnsi"/>
+        </w:rPr>
+      </w:pPr>
+    </w:p>
+    <w:p>
+      <w:pPr>
+        <w:autoSpaceDE w:val="0"/>
+        <w:autoSpaceDN w:val="0"/>
+        <w:adjustRightInd w:val="0"/>
+        <w:spacing w:after="0" w:line="240" w:lineRule="auto"/>
+        <w:rPr>
+          <w:rFonts w:cstheme="minorHAnsi"/>
+        </w:rPr>
+      </w:pPr>
+      <w:r>
+        <w:rPr>
+          <w:rFonts w:cstheme="minorHAnsi"/>
+        </w:rPr>
+        <w:t xml:space="preserve"> </w:t>
+      </w:r>
+      <w:r>
+        <w:rPr>
+          <w:rFonts w:cstheme="minorHAnsi"/>
+        </w:rPr>
+        <w:t xml:space="preserve">Bei einem 2-bit predictor starten wir mit dem Wert 11. </w:t>
+      </w:r>
+      <w:r>
+        <w:rPr>
+          <w:rFonts w:cstheme="minorHAnsi"/>
+        </w:rPr>
+        <w:t>Die äussere Schleife produziert in den 8 Durchläufen wiederum nur einen Fehler, nämlich wenn die Schleife verlassen wird</w:t>
+      </w:r>
+      <w:r>
+        <w:rPr>
+          <w:rFonts w:cstheme="minorHAnsi"/>
+        </w:rPr>
+        <w:t xml:space="preserve">. Dort wird ein Sprung vorhergesagt, aber nicht durchgeführt. Beim inneren Loop resultieren dieses Mal bloss 8 Fehler. </w:t>
+      </w:r>
+      <w:r>
+        <w:rPr>
+          <w:rFonts w:cstheme="minorHAnsi"/>
+        </w:rPr>
+        <w:t>Wenn die Schlaufe jeweils verlassen wird, ist die Vorhersage falsch, da ein Sprung erwartet wurde. Der predictor wird anschliessend auf 10 gesetzt, was bedeutet, dass beim nächsten Durchgang erneut ein Sprung erwartet wird, was auch der Fall ist. Dadurch können im Vergleich zum 1-bit-Predictor 7 Fehler eliminiert werden. Gesamttotal: 1+8 = 9 Fehler.</w:t>
+      </w:r>
+    </w:p>
+    <w:p>
+      <w:pPr>
+        <w:autoSpaceDE w:val="0"/>
+        <w:autoSpaceDN w:val="0"/>
+        <w:adjustRightInd w:val="0"/>
+        <w:spacing w:after="0" w:line="240" w:lineRule="auto"/>
+        <w:rPr>
+          <w:rFonts w:cstheme="minorHAnsi"/>
+        </w:rPr>
+      </w:pPr>
+      <w:r>
+        <w:rPr>
+          <w:rFonts w:cstheme="minorHAnsi"/>
+        </w:rPr>
+        <w:t>Der BHT-Eintrag an der Stelle i =6 und j = 3 beträgt für den inneren wie auch den äusseren Loop 11.</w:t>
+      </w:r>
+    </w:p>
+    <w:p>
+      <w:pPr>
+        <w:autoSpaceDE w:val="0"/>
+        <w:autoSpaceDN w:val="0"/>
+        <w:adjustRightInd w:val="0"/>
+        <w:spacing w:after="0" w:line="240" w:lineRule="auto"/>
+        <w:rPr>
+          <w:rFonts w:cstheme="minorHAnsi"/>
+        </w:rPr>
+      </w:pPr>
+    </w:p>
+    <w:p>
+      <w:pPr>
+        <w:autoSpaceDE w:val="0"/>
+        <w:autoSpaceDN w:val="0"/>
+        <w:adjustRightInd w:val="0"/>
+        <w:spacing w:after="0" w:line="240" w:lineRule="auto"/>
+        <w:rPr>
           <w:rFonts w:ascii="SFTT1000" w:hAnsi="SFTT1000" w:cs="SFTT1000"/>
           <w:sz w:val="20"/>
           <w:szCs w:val="20"/>
@@ -858,7 +1089,6 @@
           <w:bCs/>
           <w:i/>
           <w:iCs/>
-          <w:lang w:val="en-GB"/>
         </w:rPr>
       </w:pPr>
       <w:r>
@@ -867,7 +1097,6 @@
           <w:bCs/>
           <w:i/>
           <w:iCs/>
-          <w:lang w:val="en-GB"/>
         </w:rPr>
         <w:t xml:space="preserve">Aufgabe </w:t>
       </w:r>
@@ -877,7 +1106,6 @@
           <w:bCs/>
           <w:i/>
           <w:iCs/>
-          <w:lang w:val="en-GB"/>
         </w:rPr>
         <w:t>5</w:t>
       </w:r>
@@ -887,7 +1115,6 @@
           <w:bCs/>
           <w:i/>
           <w:iCs/>
-          <w:lang w:val="en-GB"/>
         </w:rPr>
         <w:t>:</w:t>
       </w:r>
@@ -897,7 +1124,6 @@
           <w:bCs/>
           <w:i/>
           <w:iCs/>
-          <w:lang w:val="en-GB"/>
         </w:rPr>
         <w:t xml:space="preserve"> </w:t>
       </w:r>
@@ -907,7 +1133,6 @@
           <w:bCs/>
           <w:i/>
           <w:iCs/>
-          <w:lang w:val="en-GB"/>
         </w:rPr>
         <w:t>Multiple-Issue Prozessoren</w:t>
       </w:r>
@@ -954,7 +1179,13 @@
         <w:t xml:space="preserve">. </w:t>
       </w:r>
       <w:r>
-        <w:t xml:space="preserve">Das klassische Pipelining wird durch das hinzufügen von fundamentalen Elementen erweitert. Beispielsweise führt eine zusätzliche ALU dazu, dass in einem Zyklus </w:t>
+        <w:t xml:space="preserve">Das klassische Pipelining wird durch das </w:t>
+      </w:r>
+      <w:r>
+        <w:t>H</w:t>
+      </w:r>
+      <w:r>
+        <w:t xml:space="preserve">inzufügen von fundamentalen Elementen erweitert. Beispielsweise führt eine zusätzliche ALU dazu, dass in einem Zyklus </w:t>
       </w:r>
       <w:r>
         <w:t>zwei</w:t>
@@ -963,6 +1194,7 @@
         <w:t xml:space="preserve"> Instruktionen ihren EX-Schritt durchführen können. </w:t>
       </w:r>
       <w:r>
+        <w:lastRenderedPageBreak/>
         <w:t>Diese neuen Elemente brauchen aber auch zusätzliche Steuerungselemente, um beispielsweise strukturelle Konflikte zu vermeiden.</w:t>
       </w:r>
       <w:r>
@@ -993,10 +1225,10 @@
         <w:t xml:space="preserve"> </w:t>
       </w:r>
       <w:r>
-        <w:rPr>
-          <w:highlight w:val="yellow"/>
-        </w:rPr>
         <w:t>Der Daten-Parallelismus wird zum Zeitpunkt des Kompilierens bestimmt.</w:t>
+      </w:r>
+      <w:r>
+        <w:t xml:space="preserve"> Es wird gleichzeitig nur jeweils ein Befehl ausgeführt, jedoch mit verschiedenen Daten. SIMD ist insbesondere bei Array-Operationen von Vorteilen.</w:t>
       </w:r>
     </w:p>
     <w:p>

</xml_diff>